<commit_message>
:construction: fix inf lab4 tasks
</commit_message>
<xml_diff>
--- a/Informatics/Lab3/Поленов Р3113 ЛР3 информатика.docx
+++ b/Informatics/Lab3/Поленов Р3113 ЛР3 информатика.docx
@@ -495,27 +495,7 @@
                 <w:sz w:val="40"/>
                 <w:szCs w:val="40"/>
               </w:rPr>
-              <w:t>За</w:t>
-            </w:r>
-            <w:r>
-              <w:rPr>
-                <w:rStyle w:val="ac"/>
-                <w:rFonts w:ascii="Times New Roman" w:hAnsi="Times New Roman" w:cs="Times New Roman"/>
-                <w:noProof/>
-                <w:sz w:val="40"/>
-                <w:szCs w:val="40"/>
-              </w:rPr>
-              <w:t>д</w:t>
-            </w:r>
-            <w:r>
-              <w:rPr>
-                <w:rStyle w:val="ac"/>
-                <w:rFonts w:ascii="Times New Roman" w:hAnsi="Times New Roman" w:cs="Times New Roman"/>
-                <w:noProof/>
-                <w:sz w:val="40"/>
-                <w:szCs w:val="40"/>
-              </w:rPr>
-              <w:t>ание 1</w:t>
+              <w:t>Задание 1</w:t>
             </w:r>
             <w:r>
               <w:rPr>
@@ -1035,6 +1015,10 @@
     </w:p>
     <w:p>
       <w:r>
+        <w:rPr>
+          <w:noProof/>
+          <w:lang w:eastAsia="ru-RU"/>
+        </w:rPr>
         <w:drawing>
           <wp:inline distT="0" distB="0" distL="0" distR="0" wp14:anchorId="3F7D8E06" wp14:editId="64268902">
             <wp:extent cx="5194567" cy="3854648"/>
@@ -2083,8 +2067,10 @@
       <w:r>
         <w:rPr>
           <w:rFonts w:ascii="Times New Roman" w:hAnsi="Times New Roman" w:cs="Times New Roman"/>
+          <w:noProof/>
           <w:sz w:val="32"/>
           <w:szCs w:val="48"/>
+          <w:lang w:eastAsia="ru-RU"/>
         </w:rPr>
         <w:drawing>
           <wp:inline distT="0" distB="0" distL="0" distR="0" wp14:anchorId="65013861" wp14:editId="0643036B">
@@ -2202,6 +2188,10 @@
         </w:rPr>
       </w:pPr>
       <w:r>
+        <w:rPr>
+          <w:noProof/>
+          <w:lang w:eastAsia="ru-RU"/>
+        </w:rPr>
         <w:drawing>
           <wp:inline distT="0" distB="0" distL="0" distR="0" wp14:anchorId="1D8CEBB7" wp14:editId="426F8988">
             <wp:extent cx="5423179" cy="1809843"/>
@@ -2268,6 +2258,10 @@
     </w:p>
     <w:p>
       <w:r>
+        <w:rPr>
+          <w:noProof/>
+          <w:lang w:eastAsia="ru-RU"/>
+        </w:rPr>
         <w:drawing>
           <wp:inline distT="0" distB="0" distL="0" distR="0" wp14:anchorId="5EC434D9" wp14:editId="4739F8CF">
             <wp:extent cx="5277121" cy="1625684"/>
@@ -2686,7 +2680,27 @@
           <w:szCs w:val="24"/>
           <w:lang w:eastAsia="ru-RU"/>
         </w:rPr>
-        <w:t>r'\b(\w+)\s+\1\b'</w:t>
+        <w:t>r'\b(\w+)</w:t>
+      </w:r>
+      <w:r>
+        <w:rPr>
+          <w:rFonts w:ascii="Courier New" w:eastAsia="Times New Roman" w:hAnsi="Courier New" w:cs="Courier New"/>
+          <w:color w:val="6AAB73"/>
+          <w:sz w:val="24"/>
+          <w:szCs w:val="24"/>
+          <w:lang w:eastAsia="ru-RU"/>
+        </w:rPr>
+        <w:t>(\s+\1)</w:t>
+      </w:r>
+      <w:r>
+        <w:rPr>
+          <w:rFonts w:ascii="Courier New" w:eastAsia="Times New Roman" w:hAnsi="Courier New" w:cs="Courier New"/>
+          <w:color w:val="6AAB73"/>
+          <w:sz w:val="24"/>
+          <w:szCs w:val="24"/>
+          <w:lang w:eastAsia="ru-RU"/>
+        </w:rPr>
+        <w:t>\b'</w:t>
       </w:r>
       <w:r>
         <w:rPr>
@@ -3350,15 +3364,7 @@
           <w:sz w:val="32"/>
           <w:szCs w:val="48"/>
         </w:rPr>
-        <w:t xml:space="preserve">Тест задания </w:t>
-      </w:r>
-      <w:r>
-        <w:rPr>
-          <w:rFonts w:ascii="Times New Roman" w:hAnsi="Times New Roman" w:cs="Times New Roman"/>
-          <w:sz w:val="32"/>
-          <w:szCs w:val="48"/>
-        </w:rPr>
-        <w:t>2</w:t>
+        <w:t>Тест задания 2</w:t>
       </w:r>
     </w:p>
     <w:p>
@@ -3377,8 +3383,10 @@
       <w:r>
         <w:rPr>
           <w:rFonts w:ascii="Times New Roman" w:hAnsi="Times New Roman" w:cs="Times New Roman"/>
+          <w:noProof/>
           <w:sz w:val="32"/>
           <w:szCs w:val="48"/>
+          <w:lang w:eastAsia="ru-RU"/>
         </w:rPr>
         <w:drawing>
           <wp:inline distT="0" distB="0" distL="0" distR="0" wp14:anchorId="5C70858A" wp14:editId="30D6F864">
@@ -3488,14 +3496,15 @@
           <w:i/>
           <w:sz w:val="32"/>
           <w:szCs w:val="48"/>
-          <w:lang w:val="en-US"/>
-        </w:rPr>
-      </w:pPr>
-      <w:r>
-        <w:rPr>
-          <w:rFonts w:ascii="Times New Roman" w:hAnsi="Times New Roman" w:cs="Times New Roman"/>
+        </w:rPr>
+      </w:pPr>
+      <w:r>
+        <w:rPr>
+          <w:rFonts w:ascii="Times New Roman" w:hAnsi="Times New Roman" w:cs="Times New Roman"/>
+          <w:noProof/>
           <w:sz w:val="32"/>
           <w:szCs w:val="48"/>
+          <w:lang w:eastAsia="ru-RU"/>
         </w:rPr>
         <w:drawing>
           <wp:inline distT="0" distB="0" distL="0" distR="0" wp14:anchorId="3BF645DA" wp14:editId="1D07446B">
@@ -3557,7 +3566,6 @@
           <w:i/>
           <w:sz w:val="32"/>
           <w:szCs w:val="48"/>
-          <w:lang w:val="en-US"/>
         </w:rPr>
         <w:t>6</w:t>
       </w:r>
@@ -3574,14 +3582,15 @@
           <w:i/>
           <w:sz w:val="32"/>
           <w:szCs w:val="48"/>
-          <w:lang w:val="en-US"/>
-        </w:rPr>
-      </w:pPr>
-      <w:r>
-        <w:rPr>
-          <w:rFonts w:ascii="Times New Roman" w:hAnsi="Times New Roman" w:cs="Times New Roman"/>
+        </w:rPr>
+      </w:pPr>
+      <w:r>
+        <w:rPr>
+          <w:rFonts w:ascii="Times New Roman" w:hAnsi="Times New Roman" w:cs="Times New Roman"/>
+          <w:noProof/>
           <w:sz w:val="32"/>
           <w:szCs w:val="48"/>
+          <w:lang w:eastAsia="ru-RU"/>
         </w:rPr>
         <w:drawing>
           <wp:inline distT="0" distB="0" distL="0" distR="0" wp14:anchorId="5EB4ED43" wp14:editId="4C0BE32A">
@@ -3652,7 +3661,6 @@
           <w:i/>
           <w:sz w:val="32"/>
           <w:szCs w:val="48"/>
-          <w:lang w:val="en-US"/>
         </w:rPr>
         <w:t>7</w:t>
       </w:r>
@@ -4100,7 +4108,29 @@
           <w:shd w:val="clear" w:color="auto" w:fill="293C40"/>
           <w:lang w:eastAsia="ru-RU"/>
         </w:rPr>
-        <w:t>\b\w+\b</w:t>
+        <w:t>\b</w:t>
+      </w:r>
+      <w:r>
+        <w:rPr>
+          <w:rFonts w:ascii="Courier New" w:eastAsia="Times New Roman" w:hAnsi="Courier New" w:cs="Courier New"/>
+          <w:color w:val="6AAB73"/>
+          <w:sz w:val="24"/>
+          <w:szCs w:val="24"/>
+          <w:shd w:val="clear" w:color="auto" w:fill="293C40"/>
+          <w:lang w:eastAsia="ru-RU"/>
+        </w:rPr>
+        <w:t>[a-zA-Zа-яА-Я0-9]</w:t>
+      </w:r>
+      <w:r>
+        <w:rPr>
+          <w:rFonts w:ascii="Courier New" w:eastAsia="Times New Roman" w:hAnsi="Courier New" w:cs="Courier New"/>
+          <w:color w:val="6AAB73"/>
+          <w:sz w:val="24"/>
+          <w:szCs w:val="24"/>
+          <w:shd w:val="clear" w:color="auto" w:fill="293C40"/>
+          <w:lang w:eastAsia="ru-RU"/>
+        </w:rPr>
+        <w:t>+\b</w:t>
       </w:r>
       <w:r>
         <w:rPr>
@@ -5478,6 +5508,8 @@
         </w:rPr>
         <w:t xml:space="preserve">), </w:t>
       </w:r>
+      <w:bookmarkStart w:id="4" w:name="_GoBack"/>
+      <w:bookmarkEnd w:id="4"/>
       <w:proofErr w:type="spellStart"/>
       <w:r>
         <w:rPr>
@@ -6186,19 +6218,7 @@
           <w:szCs w:val="24"/>
           <w:lang w:eastAsia="ru-RU"/>
         </w:rPr>
-        <w:t>**</w:t>
-      </w:r>
-      <w:bookmarkStart w:id="4" w:name="_GoBack"/>
-      <w:bookmarkEnd w:id="4"/>
-      <w:r>
-        <w:rPr>
-          <w:rFonts w:ascii="Courier New" w:eastAsia="Times New Roman" w:hAnsi="Courier New" w:cs="Courier New"/>
-          <w:color w:val="6AAB73"/>
-          <w:sz w:val="24"/>
-          <w:szCs w:val="24"/>
-          <w:lang w:eastAsia="ru-RU"/>
-        </w:rPr>
-        <w:t>*</w:t>
+        <w:t>***</w:t>
       </w:r>
       <w:proofErr w:type="spellStart"/>
       <w:r>
@@ -6332,15 +6352,7 @@
           <w:sz w:val="32"/>
           <w:szCs w:val="48"/>
         </w:rPr>
-        <w:t xml:space="preserve">Тест задания </w:t>
-      </w:r>
-      <w:r>
-        <w:rPr>
-          <w:rFonts w:ascii="Times New Roman" w:hAnsi="Times New Roman" w:cs="Times New Roman"/>
-          <w:sz w:val="32"/>
-          <w:szCs w:val="48"/>
-        </w:rPr>
-        <w:t>3</w:t>
+        <w:t>Тест задания 3</w:t>
       </w:r>
     </w:p>
     <w:p>
@@ -6359,8 +6371,10 @@
       <w:r>
         <w:rPr>
           <w:rFonts w:ascii="Times New Roman" w:hAnsi="Times New Roman" w:cs="Times New Roman"/>
+          <w:noProof/>
           <w:sz w:val="32"/>
           <w:szCs w:val="48"/>
+          <w:lang w:eastAsia="ru-RU"/>
         </w:rPr>
         <w:drawing>
           <wp:inline distT="0" distB="0" distL="0" distR="0" wp14:anchorId="336554D9" wp14:editId="2DA0A20C">
@@ -6436,7 +6450,6 @@
           <w:i/>
           <w:sz w:val="32"/>
           <w:szCs w:val="48"/>
-          <w:lang w:val="en-US"/>
         </w:rPr>
         <w:t>8</w:t>
       </w:r>
@@ -6812,43 +6825,7 @@
                   <w:sz w:val="32"/>
                   <w:szCs w:val="32"/>
                 </w:rPr>
-                <w:t>https://</w:t>
-              </w:r>
-              <w:proofErr w:type="spellStart"/>
-              <w:r>
-                <w:rPr>
-                  <w:rStyle w:val="ac"/>
-                  <w:sz w:val="32"/>
-                  <w:szCs w:val="32"/>
-                </w:rPr>
-                <w:t>habr</w:t>
-              </w:r>
-              <w:proofErr w:type="spellEnd"/>
-              <w:r>
-                <w:rPr>
-                  <w:rStyle w:val="ac"/>
-                  <w:sz w:val="32"/>
-                  <w:szCs w:val="32"/>
-                </w:rPr>
-                <w:t>.com/</w:t>
-              </w:r>
-              <w:proofErr w:type="spellStart"/>
-              <w:r>
-                <w:rPr>
-                  <w:rStyle w:val="ac"/>
-                  <w:sz w:val="32"/>
-                  <w:szCs w:val="32"/>
-                </w:rPr>
-                <w:t>ru</w:t>
-              </w:r>
-              <w:proofErr w:type="spellEnd"/>
-              <w:r>
-                <w:rPr>
-                  <w:rStyle w:val="ac"/>
-                  <w:sz w:val="32"/>
-                  <w:szCs w:val="32"/>
-                </w:rPr>
-                <w:t>/articles/349860/</w:t>
+                <w:t>https://habr.com/ru/articles/349860/</w:t>
               </w:r>
               <w:r>
                 <w:rPr>
@@ -8281,6 +8258,7 @@
   <w:style w:type="character" w:default="1" w:styleId="a0">
     <w:name w:val="Default Paragraph Font"/>
     <w:uiPriority w:val="1"/>
+    <w:semiHidden/>
     <w:unhideWhenUsed/>
   </w:style>
   <w:style w:type="table" w:default="1" w:styleId="a1">
@@ -8944,7 +8922,7 @@
 </file>
 
 <file path=customXml/itemProps1.xml><?xml version="1.0" encoding="utf-8"?>
-<ds:datastoreItem xmlns:ds="http://schemas.openxmlformats.org/officeDocument/2006/customXml" ds:itemID="{60800635-5CC7-43C6-B46C-781AEC668BC2}">
+<ds:datastoreItem xmlns:ds="http://schemas.openxmlformats.org/officeDocument/2006/customXml" ds:itemID="{A686E461-AC7D-405C-9C45-472FF6B7942A}">
   <ds:schemaRefs>
     <ds:schemaRef ds:uri="http://schemas.openxmlformats.org/officeDocument/2006/bibliography"/>
   </ds:schemaRefs>

</xml_diff>